<commit_message>
Updated the Signature pad to Long Term rental sheet.
</commit_message>
<xml_diff>
--- a/Training Manual.docx
+++ b/Training Manual.docx
@@ -7154,9 +7154,14 @@
       <w:bookmarkStart w:id="11" w:name="_Toc473631236"/>
       <w:bookmarkStart w:id="12" w:name="_Toc473632642"/>
       <w:r>
-        <w:t>Anthony Critelli</w:t>
+        <w:t xml:space="preserve">Anthony </w:t>
+      </w:r>
+      <w:proofErr w:type="spellStart"/>
+      <w:r>
+        <w:t>Critelli</w:t>
       </w:r>
       <w:bookmarkEnd w:id="9"/>
+      <w:proofErr w:type="spellEnd"/>
     </w:p>
     <w:p>
       <w:pPr>
@@ -7316,27 +7321,14 @@
       <w:r>
         <w:t xml:space="preserve">Figure </w:t>
       </w:r>
-      <w:r>
-        <w:fldChar w:fldCharType="begin"/>
-      </w:r>
-      <w:r>
-        <w:instrText xml:space="preserve"> SEQ Figure \* ARABIC </w:instrText>
-      </w:r>
-      <w:r>
-        <w:fldChar w:fldCharType="separate"/>
-      </w:r>
-      <w:r>
-        <w:rPr>
-          <w:noProof/>
-        </w:rPr>
-        <w:t>1</w:t>
-      </w:r>
-      <w:r>
-        <w:rPr>
-          <w:noProof/>
-        </w:rPr>
-        <w:fldChar w:fldCharType="end"/>
-      </w:r>
+      <w:fldSimple w:instr=" SEQ Figure \* ARABIC ">
+        <w:r>
+          <w:rPr>
+            <w:noProof/>
+          </w:rPr>
+          <w:t>1</w:t>
+        </w:r>
+      </w:fldSimple>
       <w:r>
         <w:t xml:space="preserve"> - Kronos Clock</w:t>
       </w:r>
@@ -7395,7 +7387,15 @@
     </w:p>
     <w:p>
       <w:r>
-        <w:t xml:space="preserve">Once per hour, at the 15 minutes past mark, we take a count of how many people are using each lab. These numbers are recorded per lab in a google docs sheet </w:t>
+        <w:t xml:space="preserve">Once per hour, at the 15 minutes past mark, we take a count of how many people are using each lab. These numbers are recorded per lab in a google </w:t>
+      </w:r>
+      <w:proofErr w:type="gramStart"/>
+      <w:r>
+        <w:t>docs</w:t>
+      </w:r>
+      <w:proofErr w:type="gramEnd"/>
+      <w:r>
+        <w:t xml:space="preserve"> sheet </w:t>
       </w:r>
       <w:r>
         <w:t xml:space="preserve">with your initials. You can find it linked </w:t>
@@ -7496,27 +7496,14 @@
       <w:r>
         <w:t xml:space="preserve">Figure </w:t>
       </w:r>
-      <w:r>
-        <w:fldChar w:fldCharType="begin"/>
-      </w:r>
-      <w:r>
-        <w:instrText xml:space="preserve"> SEQ Figure \* ARABIC </w:instrText>
-      </w:r>
-      <w:r>
-        <w:fldChar w:fldCharType="separate"/>
-      </w:r>
-      <w:r>
-        <w:rPr>
-          <w:noProof/>
-        </w:rPr>
-        <w:t>2</w:t>
-      </w:r>
-      <w:r>
-        <w:rPr>
-          <w:noProof/>
-        </w:rPr>
-        <w:fldChar w:fldCharType="end"/>
-      </w:r>
+      <w:fldSimple w:instr=" SEQ Figure \* ARABIC ">
+        <w:r>
+          <w:rPr>
+            <w:noProof/>
+          </w:rPr>
+          <w:t>2</w:t>
+        </w:r>
+      </w:fldSimple>
       <w:r>
         <w:t xml:space="preserve"> - Usability Link in Work Portal</w:t>
       </w:r>
@@ -7682,11 +7669,16 @@
     </w:p>
     <w:p>
       <w:r>
-        <w:t xml:space="preserve">This lists all your </w:t>
+        <w:t xml:space="preserve">This lists all </w:t>
+      </w:r>
+      <w:proofErr w:type="gramStart"/>
+      <w:r>
+        <w:t xml:space="preserve">your </w:t>
       </w:r>
       <w:r>
         <w:t>self-reviews</w:t>
       </w:r>
+      <w:proofErr w:type="gramEnd"/>
       <w:r>
         <w:t xml:space="preserve">. However, since we do not use the </w:t>
       </w:r>
@@ -7852,9 +7844,14 @@
       </w:pPr>
       <w:bookmarkStart w:id="33" w:name="_Toc509259153"/>
       <w:r>
-        <w:t>What is Slack</w:t>
+        <w:t xml:space="preserve">What is </w:t>
+      </w:r>
+      <w:proofErr w:type="gramStart"/>
+      <w:r>
+        <w:t>Slack</w:t>
       </w:r>
       <w:bookmarkEnd w:id="33"/>
+      <w:proofErr w:type="gramEnd"/>
     </w:p>
     <w:p>
       <w:r>
@@ -8199,27 +8196,14 @@
       <w:r>
         <w:t xml:space="preserve">Figure </w:t>
       </w:r>
-      <w:r>
-        <w:fldChar w:fldCharType="begin"/>
-      </w:r>
-      <w:r>
-        <w:instrText xml:space="preserve"> SEQ Figure \* ARABIC </w:instrText>
-      </w:r>
-      <w:r>
-        <w:fldChar w:fldCharType="separate"/>
-      </w:r>
-      <w:r>
-        <w:rPr>
-          <w:noProof/>
-        </w:rPr>
-        <w:t>3</w:t>
-      </w:r>
-      <w:r>
-        <w:rPr>
-          <w:noProof/>
-        </w:rPr>
-        <w:fldChar w:fldCharType="end"/>
-      </w:r>
+      <w:fldSimple w:instr=" SEQ Figure \* ARABIC ">
+        <w:r>
+          <w:rPr>
+            <w:noProof/>
+          </w:rPr>
+          <w:t>3</w:t>
+        </w:r>
+      </w:fldSimple>
       <w:r>
         <w:t xml:space="preserve"> - Scanning RIT Card</w:t>
       </w:r>
@@ -8380,27 +8364,14 @@
       <w:r>
         <w:t xml:space="preserve">Figure </w:t>
       </w:r>
-      <w:r>
-        <w:fldChar w:fldCharType="begin"/>
-      </w:r>
-      <w:r>
-        <w:instrText xml:space="preserve"> SEQ Figure \* ARABIC </w:instrText>
-      </w:r>
-      <w:r>
-        <w:fldChar w:fldCharType="separate"/>
-      </w:r>
-      <w:r>
-        <w:rPr>
-          <w:noProof/>
-        </w:rPr>
-        <w:t>4</w:t>
-      </w:r>
-      <w:r>
-        <w:rPr>
-          <w:noProof/>
-        </w:rPr>
-        <w:fldChar w:fldCharType="end"/>
-      </w:r>
+      <w:fldSimple w:instr=" SEQ Figure \* ARABIC ">
+        <w:r>
+          <w:rPr>
+            <w:noProof/>
+          </w:rPr>
+          <w:t>4</w:t>
+        </w:r>
+      </w:fldSimple>
       <w:r>
         <w:t xml:space="preserve"> - Barcode Entry Field</w:t>
       </w:r>
@@ -8505,7 +8476,15 @@
     </w:p>
     <w:p>
       <w:r>
-        <w:t xml:space="preserve">F.E.T items are only for students taking Professor Ashbrook’s course in the F.E.T. Lab. For detailed information, see the </w:t>
+        <w:t xml:space="preserve">F.E.T items are only for students taking Professor </w:t>
+      </w:r>
+      <w:proofErr w:type="spellStart"/>
+      <w:r>
+        <w:t>Ashbrook’s</w:t>
+      </w:r>
+      <w:proofErr w:type="spellEnd"/>
+      <w:r>
+        <w:t xml:space="preserve"> course in the F.E.T. Lab. For detailed information, see the </w:t>
       </w:r>
       <w:hyperlink w:anchor="_Future_Everyday_Technology" w:history="1">
         <w:r>
@@ -8708,27 +8687,14 @@
       <w:r>
         <w:t xml:space="preserve">Figure </w:t>
       </w:r>
-      <w:r>
-        <w:fldChar w:fldCharType="begin"/>
-      </w:r>
-      <w:r>
-        <w:instrText xml:space="preserve"> SEQ Figure \* ARABIC </w:instrText>
-      </w:r>
-      <w:r>
-        <w:fldChar w:fldCharType="separate"/>
-      </w:r>
-      <w:r>
-        <w:rPr>
-          <w:noProof/>
-        </w:rPr>
-        <w:t>5</w:t>
-      </w:r>
-      <w:r>
-        <w:rPr>
-          <w:noProof/>
-        </w:rPr>
-        <w:fldChar w:fldCharType="end"/>
-      </w:r>
+      <w:fldSimple w:instr=" SEQ Figure \* ARABIC ">
+        <w:r>
+          <w:rPr>
+            <w:noProof/>
+          </w:rPr>
+          <w:t>5</w:t>
+        </w:r>
+      </w:fldSimple>
       <w:r>
         <w:t xml:space="preserve"> - Second ID Required Example</w:t>
       </w:r>
@@ -8737,15 +8703,14 @@
       <w:pPr>
         <w:pStyle w:val="Heading3"/>
       </w:pPr>
-      <w:bookmarkStart w:id="51" w:name="_Toc509259163"/>
-      <w:r>
-        <w:lastRenderedPageBreak/>
-        <w:t>Signature</w:t>
-      </w:r>
+      <w:r>
+        <w:t>Long-Term Rental</w:t>
+      </w:r>
+      <w:r>
+        <w:t xml:space="preserve"> </w:t>
+      </w:r>
+      <w:bookmarkStart w:id="51" w:name="_GoBack"/>
       <w:bookmarkEnd w:id="51"/>
-      <w:r>
-        <w:t xml:space="preserve"> </w:t>
-      </w:r>
     </w:p>
     <w:p>
       <w:pPr>
@@ -8760,7 +8725,235 @@
         <w:rPr>
           <w:color w:val="auto"/>
         </w:rPr>
-        <w:t xml:space="preserve">If a signature is required, a modal will automatically appear. Show this to the user so that they may read it. </w:t>
+        <w:t>Complete the Long-Term Rental equipment sheet. These are located in the black binder labelled “Long Term Rental”.</w:t>
+      </w:r>
+    </w:p>
+    <w:p>
+      <w:pPr>
+        <w:pStyle w:val="ListParagraph"/>
+        <w:keepNext/>
+        <w:numPr>
+          <w:ilvl w:val="0"/>
+          <w:numId w:val="20"/>
+        </w:numPr>
+        <w:rPr>
+          <w:color w:val="auto"/>
+        </w:rPr>
+      </w:pPr>
+      <w:r>
+        <w:rPr>
+          <w:color w:val="auto"/>
+        </w:rPr>
+        <w:t xml:space="preserve">Be sure to remind the student of the required time they need to return the item by, listed on the rental sheet. </w:t>
+      </w:r>
+    </w:p>
+    <w:p>
+      <w:pPr>
+        <w:pStyle w:val="ListParagraph"/>
+        <w:keepNext/>
+        <w:numPr>
+          <w:ilvl w:val="0"/>
+          <w:numId w:val="20"/>
+        </w:numPr>
+        <w:rPr>
+          <w:color w:val="auto"/>
+        </w:rPr>
+      </w:pPr>
+      <w:r>
+        <w:rPr>
+          <w:color w:val="auto"/>
+        </w:rPr>
+        <w:t>Store the completed sheet in the binder.</w:t>
+      </w:r>
+    </w:p>
+    <w:p>
+      <w:pPr>
+        <w:pStyle w:val="Heading2"/>
+      </w:pPr>
+      <w:bookmarkStart w:id="52" w:name="_Toc473630611"/>
+      <w:bookmarkStart w:id="53" w:name="_Toc473631227"/>
+      <w:bookmarkStart w:id="54" w:name="_Toc473632633"/>
+      <w:bookmarkStart w:id="55" w:name="_Toc509259164"/>
+      <w:r>
+        <w:t>Item Return</w:t>
+      </w:r>
+      <w:bookmarkEnd w:id="52"/>
+      <w:bookmarkEnd w:id="53"/>
+      <w:bookmarkEnd w:id="54"/>
+      <w:bookmarkEnd w:id="55"/>
+    </w:p>
+    <w:p>
+      <w:pPr>
+        <w:pStyle w:val="ListParagraph"/>
+        <w:numPr>
+          <w:ilvl w:val="0"/>
+          <w:numId w:val="7"/>
+        </w:numPr>
+        <w:rPr>
+          <w:color w:val="auto"/>
+        </w:rPr>
+      </w:pPr>
+      <w:r>
+        <w:rPr>
+          <w:color w:val="auto"/>
+        </w:rPr>
+        <w:t>Customer hands item(s) to be returned to Lab Assistant</w:t>
+      </w:r>
+    </w:p>
+    <w:p>
+      <w:pPr>
+        <w:pStyle w:val="ListParagraph"/>
+        <w:numPr>
+          <w:ilvl w:val="0"/>
+          <w:numId w:val="7"/>
+        </w:numPr>
+        <w:rPr>
+          <w:color w:val="auto"/>
+        </w:rPr>
+      </w:pPr>
+      <w:r>
+        <w:rPr>
+          <w:color w:val="auto"/>
+        </w:rPr>
+        <w:t>Lab Assistant checks item for damage</w:t>
+      </w:r>
+    </w:p>
+    <w:p>
+      <w:pPr>
+        <w:pStyle w:val="ListParagraph"/>
+        <w:numPr>
+          <w:ilvl w:val="1"/>
+          <w:numId w:val="7"/>
+        </w:numPr>
+        <w:rPr>
+          <w:color w:val="auto"/>
+        </w:rPr>
+      </w:pPr>
+      <w:r>
+        <w:rPr>
+          <w:color w:val="auto"/>
+        </w:rPr>
+        <w:t>If the item appears to have been damaged while it was out, notify a Lab Manager</w:t>
+      </w:r>
+    </w:p>
+    <w:p>
+      <w:pPr>
+        <w:pStyle w:val="ListParagraph"/>
+        <w:numPr>
+          <w:ilvl w:val="0"/>
+          <w:numId w:val="7"/>
+        </w:numPr>
+        <w:rPr>
+          <w:color w:val="auto"/>
+        </w:rPr>
+      </w:pPr>
+      <w:r>
+        <w:rPr>
+          <w:color w:val="auto"/>
+        </w:rPr>
+        <w:t xml:space="preserve">If item is a </w:t>
+      </w:r>
+      <w:hyperlink w:anchor="_Mobile_Devices" w:history="1">
+        <w:r>
+          <w:rPr>
+            <w:rStyle w:val="Hyperlink"/>
+          </w:rPr>
+          <w:t>Mobile Device</w:t>
+        </w:r>
+      </w:hyperlink>
+      <w:r>
+        <w:rPr>
+          <w:color w:val="auto"/>
+        </w:rPr>
+        <w:t>, Lab Assistant checks that all accounts have been signed out of and the device is factory reset.</w:t>
+      </w:r>
+    </w:p>
+    <w:p>
+      <w:pPr>
+        <w:pStyle w:val="ListParagraph"/>
+        <w:keepNext/>
+        <w:numPr>
+          <w:ilvl w:val="0"/>
+          <w:numId w:val="7"/>
+        </w:numPr>
+        <w:rPr>
+          <w:color w:val="auto"/>
+        </w:rPr>
+      </w:pPr>
+      <w:r>
+        <w:rPr>
+          <w:color w:val="auto"/>
+        </w:rPr>
+        <w:t xml:space="preserve">Lab Assistant scans customer’s RIT ID card </w:t>
+      </w:r>
+      <w:r>
+        <w:rPr>
+          <w:color w:val="auto"/>
+        </w:rPr>
+        <w:t xml:space="preserve">just as you do when </w:t>
+      </w:r>
+      <w:hyperlink w:anchor="_Checkout" w:history="1">
+        <w:r>
+          <w:rPr>
+            <w:rStyle w:val="Hyperlink"/>
+          </w:rPr>
+          <w:t>checking an item out</w:t>
+        </w:r>
+      </w:hyperlink>
+      <w:r>
+        <w:rPr>
+          <w:color w:val="auto"/>
+        </w:rPr>
+        <w:t xml:space="preserve">. </w:t>
+      </w:r>
+    </w:p>
+    <w:p>
+      <w:pPr>
+        <w:pStyle w:val="ListParagraph"/>
+        <w:keepNext/>
+        <w:numPr>
+          <w:ilvl w:val="0"/>
+          <w:numId w:val="7"/>
+        </w:numPr>
+        <w:rPr>
+          <w:color w:val="auto"/>
+        </w:rPr>
+      </w:pPr>
+      <w:r>
+        <w:rPr>
+          <w:color w:val="auto"/>
+        </w:rPr>
+        <w:t xml:space="preserve">Lab Assistant checks in appropriate item by clicking </w:t>
+      </w:r>
+      <w:r>
+        <w:rPr>
+          <w:color w:val="auto"/>
+        </w:rPr>
+        <w:t xml:space="preserve">the </w:t>
+      </w:r>
+      <w:r>
+        <w:rPr>
+          <w:color w:val="auto"/>
+        </w:rPr>
+        <w:t>“check in</w:t>
+      </w:r>
+      <w:r>
+        <w:rPr>
+          <w:color w:val="auto"/>
+        </w:rPr>
+        <w:t xml:space="preserve"> button</w:t>
+      </w:r>
+      <w:r>
+        <w:rPr>
+          <w:color w:val="auto"/>
+        </w:rPr>
+        <w:t>”</w:t>
+      </w:r>
+      <w:r>
+        <w:rPr>
+          <w:color w:val="auto"/>
+        </w:rPr>
+        <w:t>.</w:t>
       </w:r>
     </w:p>
     <w:p>
@@ -8773,10 +8966,10 @@
           <w:noProof/>
         </w:rPr>
         <w:drawing>
-          <wp:inline distT="0" distB="0" distL="0" distR="0" wp14:anchorId="1E0B9961" wp14:editId="4ED3F655">
-            <wp:extent cx="4495941" cy="4019550"/>
+          <wp:inline distT="0" distB="0" distL="0" distR="0" wp14:anchorId="1488708F" wp14:editId="2BCC8BB6">
+            <wp:extent cx="5795158" cy="842981"/>
             <wp:effectExtent l="0" t="0" r="0" b="0"/>
-            <wp:docPr id="27" name="Picture 27"/>
+            <wp:docPr id="2" name="Picture 2"/>
             <wp:cNvGraphicFramePr>
               <a:graphicFrameLocks xmlns:a="http://schemas.openxmlformats.org/drawingml/2006/main" noChangeAspect="1"/>
             </wp:cNvGraphicFramePr>
@@ -8796,7 +8989,7 @@
                   <pic:spPr>
                     <a:xfrm>
                       <a:off x="0" y="0"/>
-                      <a:ext cx="4498450" cy="4021793"/>
+                      <a:ext cx="5915642" cy="860507"/>
                     </a:xfrm>
                     <a:prstGeom prst="rect">
                       <a:avLst/>
@@ -8817,65 +9010,17 @@
       <w:r>
         <w:t xml:space="preserve">Figure </w:t>
       </w:r>
-      <w:r>
-        <w:fldChar w:fldCharType="begin"/>
-      </w:r>
-      <w:r>
-        <w:instrText xml:space="preserve"> SEQ Figure \* ARABIC </w:instrText>
-      </w:r>
-      <w:r>
-        <w:fldChar w:fldCharType="separate"/>
-      </w:r>
-      <w:r>
-        <w:rPr>
-          <w:noProof/>
-        </w:rPr>
-        <w:t>6</w:t>
-      </w:r>
-      <w:r>
-        <w:rPr>
-          <w:noProof/>
-        </w:rPr>
-        <w:fldChar w:fldCharType="end"/>
-      </w:r>
-      <w:r>
-        <w:t xml:space="preserve"> - Signature Modal</w:t>
-      </w:r>
-    </w:p>
-    <w:p>
-      <w:pPr>
-        <w:pStyle w:val="ListParagraph"/>
-        <w:keepNext/>
-        <w:numPr>
-          <w:ilvl w:val="0"/>
-          <w:numId w:val="20"/>
-        </w:numPr>
-        <w:rPr>
-          <w:color w:val="auto"/>
-        </w:rPr>
-      </w:pPr>
-      <w:r>
-        <w:rPr>
-          <w:color w:val="auto"/>
-        </w:rPr>
-        <w:t>Present the Signature Pad for the user to sign. They must sign before clicking OK.</w:t>
-      </w:r>
-    </w:p>
-    <w:p>
-      <w:pPr>
-        <w:pStyle w:val="Heading2"/>
-      </w:pPr>
-      <w:bookmarkStart w:id="52" w:name="_Toc473630611"/>
-      <w:bookmarkStart w:id="53" w:name="_Toc473631227"/>
-      <w:bookmarkStart w:id="54" w:name="_Toc473632633"/>
-      <w:bookmarkStart w:id="55" w:name="_Toc509259164"/>
-      <w:r>
-        <w:t>Item Return</w:t>
-      </w:r>
-      <w:bookmarkEnd w:id="52"/>
-      <w:bookmarkEnd w:id="53"/>
-      <w:bookmarkEnd w:id="54"/>
-      <w:bookmarkEnd w:id="55"/>
+      <w:fldSimple w:instr=" SEQ Figure \* ARABIC ">
+        <w:r>
+          <w:rPr>
+            <w:noProof/>
+          </w:rPr>
+          <w:t>7</w:t>
+        </w:r>
+      </w:fldSimple>
+      <w:r>
+        <w:t xml:space="preserve"> - Check-in Button to Left of Item</w:t>
+      </w:r>
     </w:p>
     <w:p>
       <w:pPr>
@@ -8892,25 +9037,7 @@
         <w:rPr>
           <w:color w:val="auto"/>
         </w:rPr>
-        <w:t>Customer hands item(s) to be returned to Lab Assistant</w:t>
-      </w:r>
-    </w:p>
-    <w:p>
-      <w:pPr>
-        <w:pStyle w:val="ListParagraph"/>
-        <w:numPr>
-          <w:ilvl w:val="0"/>
-          <w:numId w:val="7"/>
-        </w:numPr>
-        <w:rPr>
-          <w:color w:val="auto"/>
-        </w:rPr>
-      </w:pPr>
-      <w:r>
-        <w:rPr>
-          <w:color w:val="auto"/>
-        </w:rPr>
-        <w:t>Lab Assistant checks item for damage</w:t>
+        <w:t>Return ID Card</w:t>
       </w:r>
     </w:p>
     <w:p>
@@ -8928,14 +9055,14 @@
         <w:rPr>
           <w:color w:val="auto"/>
         </w:rPr>
-        <w:t>If the item appears to have been damaged while it was out, notify a Lab Manager</w:t>
+        <w:t>If the user has no more items checked out, return ID card</w:t>
       </w:r>
     </w:p>
     <w:p>
       <w:pPr>
         <w:pStyle w:val="ListParagraph"/>
         <w:numPr>
-          <w:ilvl w:val="0"/>
+          <w:ilvl w:val="1"/>
           <w:numId w:val="7"/>
         </w:numPr>
         <w:rPr>
@@ -8946,29 +9073,15 @@
         <w:rPr>
           <w:color w:val="auto"/>
         </w:rPr>
-        <w:t xml:space="preserve">If item is a </w:t>
-      </w:r>
-      <w:hyperlink w:anchor="_Mobile_Devices" w:history="1">
-        <w:r>
-          <w:rPr>
-            <w:rStyle w:val="Hyperlink"/>
-          </w:rPr>
-          <w:t>Mobile Device</w:t>
-        </w:r>
-      </w:hyperlink>
-      <w:r>
-        <w:rPr>
-          <w:color w:val="auto"/>
-        </w:rPr>
-        <w:t>, Lab Assistant checks that all accounts have been signed out of and the device is factory reset.</w:t>
+        <w:lastRenderedPageBreak/>
+        <w:t>If the customer has no more second ID equipment, return the customer’s second ID</w:t>
       </w:r>
     </w:p>
     <w:p>
       <w:pPr>
         <w:pStyle w:val="ListParagraph"/>
-        <w:keepNext/>
         <w:numPr>
-          <w:ilvl w:val="0"/>
+          <w:ilvl w:val="1"/>
           <w:numId w:val="7"/>
         </w:numPr>
         <w:rPr>
@@ -8979,78 +9092,35 @@
         <w:rPr>
           <w:color w:val="auto"/>
         </w:rPr>
-        <w:t xml:space="preserve">Lab Assistant scans customer’s RIT ID card </w:t>
-      </w:r>
-      <w:r>
-        <w:rPr>
-          <w:color w:val="auto"/>
-        </w:rPr>
-        <w:t xml:space="preserve">just as you do when </w:t>
+        <w:t>If the user has more equipment, keep the ID card until all equipment is returned</w:t>
+      </w:r>
+    </w:p>
+    <w:p>
+      <w:pPr>
+        <w:pStyle w:val="Heading2"/>
+      </w:pPr>
+      <w:bookmarkStart w:id="56" w:name="_Adding_Customers"/>
+      <w:bookmarkStart w:id="57" w:name="_Toc509259165"/>
+      <w:bookmarkEnd w:id="56"/>
+      <w:r>
+        <w:t>Adding Customers</w:t>
+      </w:r>
+      <w:bookmarkEnd w:id="57"/>
+    </w:p>
+    <w:p>
+      <w:r>
+        <w:t xml:space="preserve">Scan the Customer’s ID as you normally would for </w:t>
       </w:r>
       <w:hyperlink w:anchor="_Checkout" w:history="1">
         <w:r>
           <w:rPr>
             <w:rStyle w:val="Hyperlink"/>
           </w:rPr>
-          <w:t>checking an item out</w:t>
+          <w:t>checkout</w:t>
         </w:r>
       </w:hyperlink>
       <w:r>
-        <w:rPr>
-          <w:color w:val="auto"/>
-        </w:rPr>
-        <w:t xml:space="preserve">. </w:t>
-      </w:r>
-    </w:p>
-    <w:p>
-      <w:pPr>
-        <w:pStyle w:val="ListParagraph"/>
-        <w:keepNext/>
-        <w:numPr>
-          <w:ilvl w:val="0"/>
-          <w:numId w:val="7"/>
-        </w:numPr>
-        <w:rPr>
-          <w:color w:val="auto"/>
-        </w:rPr>
-      </w:pPr>
-      <w:r>
-        <w:rPr>
-          <w:color w:val="auto"/>
-        </w:rPr>
-        <w:t xml:space="preserve">Lab Assistant checks in appropriate item by clicking </w:t>
-      </w:r>
-      <w:r>
-        <w:rPr>
-          <w:color w:val="auto"/>
-        </w:rPr>
-        <w:t xml:space="preserve">the </w:t>
-      </w:r>
-      <w:r>
-        <w:rPr>
-          <w:color w:val="auto"/>
-        </w:rPr>
-        <w:t>“check in</w:t>
-      </w:r>
-      <w:r>
-        <w:rPr>
-          <w:color w:val="auto"/>
-        </w:rPr>
-        <w:t xml:space="preserve"> button</w:t>
-      </w:r>
-      <w:r>
-        <w:rPr>
-          <w:color w:val="auto"/>
-        </w:rPr>
-        <w:t>”</w:t>
-      </w:r>
-      <w:bookmarkStart w:id="56" w:name="_GoBack"/>
-      <w:bookmarkEnd w:id="56"/>
-      <w:r>
-        <w:rPr>
-          <w:color w:val="auto"/>
-        </w:rPr>
-        <w:t>.</w:t>
+        <w:t xml:space="preserve">. If the customer does not exist, this will be detected and you will automatically be presented with the Add New User form. Fill out the Information and click Add User. </w:t>
       </w:r>
     </w:p>
     <w:p>
@@ -9063,10 +9133,10 @@
           <w:noProof/>
         </w:rPr>
         <w:drawing>
-          <wp:inline distT="0" distB="0" distL="0" distR="0" wp14:anchorId="1488708F" wp14:editId="2BCC8BB6">
-            <wp:extent cx="5795158" cy="842981"/>
+          <wp:inline distT="0" distB="0" distL="0" distR="0" wp14:anchorId="1013A5D3" wp14:editId="5CCD520A">
+            <wp:extent cx="6858000" cy="4827270"/>
             <wp:effectExtent l="0" t="0" r="0" b="0"/>
-            <wp:docPr id="2" name="Picture 2"/>
+            <wp:docPr id="16" name="Picture 16"/>
             <wp:cNvGraphicFramePr>
               <a:graphicFrameLocks xmlns:a="http://schemas.openxmlformats.org/drawingml/2006/main" noChangeAspect="1"/>
             </wp:cNvGraphicFramePr>
@@ -9086,186 +9156,6 @@
                   <pic:spPr>
                     <a:xfrm>
                       <a:off x="0" y="0"/>
-                      <a:ext cx="5915642" cy="860507"/>
-                    </a:xfrm>
-                    <a:prstGeom prst="rect">
-                      <a:avLst/>
-                    </a:prstGeom>
-                  </pic:spPr>
-                </pic:pic>
-              </a:graphicData>
-            </a:graphic>
-          </wp:inline>
-        </w:drawing>
-      </w:r>
-    </w:p>
-    <w:p>
-      <w:pPr>
-        <w:pStyle w:val="Caption"/>
-        <w:jc w:val="center"/>
-      </w:pPr>
-      <w:r>
-        <w:t xml:space="preserve">Figure </w:t>
-      </w:r>
-      <w:r>
-        <w:fldChar w:fldCharType="begin"/>
-      </w:r>
-      <w:r>
-        <w:instrText xml:space="preserve"> SEQ Figure \* ARABIC </w:instrText>
-      </w:r>
-      <w:r>
-        <w:fldChar w:fldCharType="separate"/>
-      </w:r>
-      <w:r>
-        <w:rPr>
-          <w:noProof/>
-        </w:rPr>
-        <w:t>7</w:t>
-      </w:r>
-      <w:r>
-        <w:rPr>
-          <w:noProof/>
-        </w:rPr>
-        <w:fldChar w:fldCharType="end"/>
-      </w:r>
-      <w:r>
-        <w:t xml:space="preserve"> - Check-in Button to Left of Item</w:t>
-      </w:r>
-    </w:p>
-    <w:p>
-      <w:pPr>
-        <w:pStyle w:val="ListParagraph"/>
-        <w:numPr>
-          <w:ilvl w:val="0"/>
-          <w:numId w:val="7"/>
-        </w:numPr>
-        <w:rPr>
-          <w:color w:val="auto"/>
-        </w:rPr>
-      </w:pPr>
-      <w:r>
-        <w:rPr>
-          <w:color w:val="auto"/>
-        </w:rPr>
-        <w:t>Return ID Card</w:t>
-      </w:r>
-    </w:p>
-    <w:p>
-      <w:pPr>
-        <w:pStyle w:val="ListParagraph"/>
-        <w:numPr>
-          <w:ilvl w:val="1"/>
-          <w:numId w:val="7"/>
-        </w:numPr>
-        <w:rPr>
-          <w:color w:val="auto"/>
-        </w:rPr>
-      </w:pPr>
-      <w:r>
-        <w:rPr>
-          <w:color w:val="auto"/>
-        </w:rPr>
-        <w:t>If the user has no more items checked out, return ID card</w:t>
-      </w:r>
-    </w:p>
-    <w:p>
-      <w:pPr>
-        <w:pStyle w:val="ListParagraph"/>
-        <w:numPr>
-          <w:ilvl w:val="1"/>
-          <w:numId w:val="7"/>
-        </w:numPr>
-        <w:rPr>
-          <w:color w:val="auto"/>
-        </w:rPr>
-      </w:pPr>
-      <w:r>
-        <w:rPr>
-          <w:color w:val="auto"/>
-        </w:rPr>
-        <w:lastRenderedPageBreak/>
-        <w:t>If the customer has no more second ID equipment, return the customer’s second ID</w:t>
-      </w:r>
-    </w:p>
-    <w:p>
-      <w:pPr>
-        <w:pStyle w:val="ListParagraph"/>
-        <w:numPr>
-          <w:ilvl w:val="1"/>
-          <w:numId w:val="7"/>
-        </w:numPr>
-        <w:rPr>
-          <w:color w:val="auto"/>
-        </w:rPr>
-      </w:pPr>
-      <w:r>
-        <w:rPr>
-          <w:color w:val="auto"/>
-        </w:rPr>
-        <w:t>If the user has more equipment, keep the ID card until all equipment is returned</w:t>
-      </w:r>
-    </w:p>
-    <w:p>
-      <w:pPr>
-        <w:pStyle w:val="Heading2"/>
-      </w:pPr>
-      <w:bookmarkStart w:id="57" w:name="_Adding_Customers"/>
-      <w:bookmarkStart w:id="58" w:name="_Toc509259165"/>
-      <w:bookmarkEnd w:id="57"/>
-      <w:r>
-        <w:t>Adding Customers</w:t>
-      </w:r>
-      <w:bookmarkEnd w:id="58"/>
-    </w:p>
-    <w:p>
-      <w:r>
-        <w:t xml:space="preserve">Scan the Customer’s ID as you normally would for </w:t>
-      </w:r>
-      <w:hyperlink w:anchor="_Checkout" w:history="1">
-        <w:r>
-          <w:rPr>
-            <w:rStyle w:val="Hyperlink"/>
-          </w:rPr>
-          <w:t>checkout</w:t>
-        </w:r>
-      </w:hyperlink>
-      <w:r>
-        <w:t xml:space="preserve">. If the customer does not exist, this will be detected and you will automatically be presented with the Add New User form. Fill out the Information and click Add User. </w:t>
-      </w:r>
-    </w:p>
-    <w:p>
-      <w:pPr>
-        <w:keepNext/>
-        <w:jc w:val="center"/>
-      </w:pPr>
-      <w:r>
-        <w:rPr>
-          <w:noProof/>
-        </w:rPr>
-        <w:drawing>
-          <wp:inline distT="0" distB="0" distL="0" distR="0" wp14:anchorId="1013A5D3" wp14:editId="5CCD520A">
-            <wp:extent cx="6858000" cy="4827270"/>
-            <wp:effectExtent l="0" t="0" r="0" b="0"/>
-            <wp:docPr id="16" name="Picture 16"/>
-            <wp:cNvGraphicFramePr>
-              <a:graphicFrameLocks xmlns:a="http://schemas.openxmlformats.org/drawingml/2006/main" noChangeAspect="1"/>
-            </wp:cNvGraphicFramePr>
-            <a:graphic xmlns:a="http://schemas.openxmlformats.org/drawingml/2006/main">
-              <a:graphicData uri="http://schemas.openxmlformats.org/drawingml/2006/picture">
-                <pic:pic xmlns:pic="http://schemas.openxmlformats.org/drawingml/2006/picture">
-                  <pic:nvPicPr>
-                    <pic:cNvPr id="1" name=""/>
-                    <pic:cNvPicPr/>
-                  </pic:nvPicPr>
-                  <pic:blipFill>
-                    <a:blip r:embed="rId27"/>
-                    <a:stretch>
-                      <a:fillRect/>
-                    </a:stretch>
-                  </pic:blipFill>
-                  <pic:spPr>
-                    <a:xfrm>
-                      <a:off x="0" y="0"/>
                       <a:ext cx="6858000" cy="4827270"/>
                     </a:xfrm>
                     <a:prstGeom prst="rect">
@@ -9287,27 +9177,14 @@
       <w:r>
         <w:t xml:space="preserve">Figure </w:t>
       </w:r>
-      <w:r>
-        <w:fldChar w:fldCharType="begin"/>
-      </w:r>
-      <w:r>
-        <w:instrText xml:space="preserve"> SEQ Figure \* ARABIC </w:instrText>
-      </w:r>
-      <w:r>
-        <w:fldChar w:fldCharType="separate"/>
-      </w:r>
-      <w:r>
-        <w:rPr>
-          <w:noProof/>
-        </w:rPr>
-        <w:t>8</w:t>
-      </w:r>
-      <w:r>
-        <w:rPr>
-          <w:noProof/>
-        </w:rPr>
-        <w:fldChar w:fldCharType="end"/>
-      </w:r>
+      <w:fldSimple w:instr=" SEQ Figure \* ARABIC ">
+        <w:r>
+          <w:rPr>
+            <w:noProof/>
+          </w:rPr>
+          <w:t>8</w:t>
+        </w:r>
+      </w:fldSimple>
       <w:r>
         <w:t xml:space="preserve"> - Add New User Form</w:t>
       </w:r>
@@ -9316,43 +9193,43 @@
       <w:pPr>
         <w:pStyle w:val="Heading1"/>
       </w:pPr>
-      <w:bookmarkStart w:id="59" w:name="_Toc473630612"/>
-      <w:bookmarkStart w:id="60" w:name="_Toc473631228"/>
-      <w:bookmarkStart w:id="61" w:name="_Toc473632634"/>
-      <w:bookmarkStart w:id="62" w:name="_Toc509259166"/>
+      <w:bookmarkStart w:id="58" w:name="_Toc473630612"/>
+      <w:bookmarkStart w:id="59" w:name="_Toc473631228"/>
+      <w:bookmarkStart w:id="60" w:name="_Toc473632634"/>
+      <w:bookmarkStart w:id="61" w:name="_Toc509259166"/>
       <w:r>
         <w:t>Labs</w:t>
       </w:r>
+      <w:bookmarkEnd w:id="58"/>
       <w:bookmarkEnd w:id="59"/>
       <w:bookmarkEnd w:id="60"/>
       <w:bookmarkEnd w:id="61"/>
+    </w:p>
+    <w:p>
+      <w:pPr>
+        <w:pStyle w:val="Heading2"/>
+      </w:pPr>
+      <w:bookmarkStart w:id="62" w:name="_Toc473630613"/>
+      <w:bookmarkStart w:id="63" w:name="_Toc473631229"/>
+      <w:bookmarkStart w:id="64" w:name="_Toc473632635"/>
+      <w:bookmarkStart w:id="65" w:name="_Toc509259167"/>
+      <w:r>
+        <w:t>Cleaning</w:t>
+      </w:r>
       <w:bookmarkEnd w:id="62"/>
-    </w:p>
-    <w:p>
-      <w:pPr>
-        <w:pStyle w:val="Heading2"/>
-      </w:pPr>
-      <w:bookmarkStart w:id="63" w:name="_Toc473630613"/>
-      <w:bookmarkStart w:id="64" w:name="_Toc473631229"/>
-      <w:bookmarkStart w:id="65" w:name="_Toc473632635"/>
-      <w:bookmarkStart w:id="66" w:name="_Toc509259167"/>
-      <w:r>
-        <w:t>Cleaning</w:t>
-      </w:r>
       <w:bookmarkEnd w:id="63"/>
       <w:bookmarkEnd w:id="64"/>
       <w:bookmarkEnd w:id="65"/>
+    </w:p>
+    <w:p>
+      <w:pPr>
+        <w:pStyle w:val="Heading3"/>
+      </w:pPr>
+      <w:bookmarkStart w:id="66" w:name="_Toc509259168"/>
+      <w:r>
+        <w:t>Maintenance Tasks</w:t>
+      </w:r>
       <w:bookmarkEnd w:id="66"/>
-    </w:p>
-    <w:p>
-      <w:pPr>
-        <w:pStyle w:val="Heading3"/>
-      </w:pPr>
-      <w:bookmarkStart w:id="67" w:name="_Toc509259168"/>
-      <w:r>
-        <w:t>Maintenance Tasks</w:t>
-      </w:r>
-      <w:bookmarkEnd w:id="67"/>
     </w:p>
     <w:p>
       <w:pPr>
@@ -9406,11 +9283,11 @@
       <w:pPr>
         <w:pStyle w:val="Heading2"/>
       </w:pPr>
-      <w:bookmarkStart w:id="68" w:name="_Toc509259169"/>
+      <w:bookmarkStart w:id="67" w:name="_Toc509259169"/>
       <w:r>
         <w:t>Cleaning Tasks</w:t>
       </w:r>
-      <w:bookmarkEnd w:id="68"/>
+      <w:bookmarkEnd w:id="67"/>
     </w:p>
     <w:p>
       <w:pPr>
@@ -9489,74 +9366,74 @@
       <w:pPr>
         <w:pStyle w:val="Heading2"/>
       </w:pPr>
-      <w:bookmarkStart w:id="69" w:name="_Toc473630614"/>
-      <w:bookmarkStart w:id="70" w:name="_Toc473631230"/>
-      <w:bookmarkStart w:id="71" w:name="_Toc473632636"/>
-      <w:bookmarkStart w:id="72" w:name="_Toc509259170"/>
+      <w:bookmarkStart w:id="68" w:name="_Toc473630614"/>
+      <w:bookmarkStart w:id="69" w:name="_Toc473631230"/>
+      <w:bookmarkStart w:id="70" w:name="_Toc473632636"/>
+      <w:bookmarkStart w:id="71" w:name="_Toc509259170"/>
       <w:r>
         <w:t>Food / Drinks</w:t>
       </w:r>
+      <w:bookmarkEnd w:id="68"/>
       <w:bookmarkEnd w:id="69"/>
       <w:bookmarkEnd w:id="70"/>
       <w:bookmarkEnd w:id="71"/>
+    </w:p>
+    <w:p>
+      <w:pPr>
+        <w:pStyle w:val="Heading3"/>
+      </w:pPr>
+      <w:bookmarkStart w:id="72" w:name="_Toc509259171"/>
+      <w:r>
+        <w:t>Drinks</w:t>
+      </w:r>
       <w:bookmarkEnd w:id="72"/>
     </w:p>
     <w:p>
+      <w:r>
+        <w:t>Drinks are allowed in the labs only if the container has a cover and it is not being left open.</w:t>
+      </w:r>
+    </w:p>
+    <w:p>
       <w:pPr>
         <w:pStyle w:val="Heading3"/>
       </w:pPr>
-      <w:bookmarkStart w:id="73" w:name="_Toc509259171"/>
-      <w:r>
-        <w:t>Drinks</w:t>
+      <w:bookmarkStart w:id="73" w:name="_Toc509259172"/>
+      <w:r>
+        <w:t>Food</w:t>
       </w:r>
       <w:bookmarkEnd w:id="73"/>
     </w:p>
     <w:p>
       <w:r>
-        <w:t>Drinks are allowed in the labs only if the container has a cover and it is not being left open.</w:t>
+        <w:t xml:space="preserve">No food in the labs at all, no exceptions. Even if it is in a bag or container, there is no food in the labs. This is both for cleanliness and food allergies. </w:t>
       </w:r>
     </w:p>
     <w:p>
       <w:pPr>
         <w:pStyle w:val="Heading3"/>
       </w:pPr>
-      <w:bookmarkStart w:id="74" w:name="_Toc509259172"/>
-      <w:r>
-        <w:t>Food</w:t>
+      <w:bookmarkStart w:id="74" w:name="_Toc509259173"/>
+      <w:r>
+        <w:t>What to Do</w:t>
       </w:r>
       <w:bookmarkEnd w:id="74"/>
     </w:p>
     <w:p>
       <w:r>
-        <w:t xml:space="preserve">No food in the labs at all, no exceptions. Even if it is in a bag or container, there is no food in the labs. This is both for cleanliness and food allergies. </w:t>
-      </w:r>
-    </w:p>
-    <w:p>
-      <w:pPr>
-        <w:pStyle w:val="Heading3"/>
-      </w:pPr>
-      <w:bookmarkStart w:id="75" w:name="_Toc509259173"/>
-      <w:r>
-        <w:t>What to Do</w:t>
-      </w:r>
+        <w:t>If you see someone eating in the labs, kindly, politely, and firmly ask them to step outside.</w:t>
+      </w:r>
+    </w:p>
+    <w:p>
+      <w:pPr>
+        <w:pStyle w:val="Heading2"/>
+      </w:pPr>
+      <w:bookmarkStart w:id="75" w:name="_Lab_Rooms"/>
+      <w:bookmarkStart w:id="76" w:name="_Toc509259174"/>
       <w:bookmarkEnd w:id="75"/>
-    </w:p>
-    <w:p>
-      <w:r>
-        <w:t>If you see someone eating in the labs, kindly, politely, and firmly ask them to step outside.</w:t>
-      </w:r>
-    </w:p>
-    <w:p>
-      <w:pPr>
-        <w:pStyle w:val="Heading2"/>
-      </w:pPr>
-      <w:bookmarkStart w:id="76" w:name="_Lab_Rooms"/>
-      <w:bookmarkStart w:id="77" w:name="_Toc509259174"/>
+      <w:r>
+        <w:t>Lab Rooms</w:t>
+      </w:r>
       <w:bookmarkEnd w:id="76"/>
-      <w:r>
-        <w:t>Lab Rooms</w:t>
-      </w:r>
-      <w:bookmarkEnd w:id="77"/>
     </w:p>
     <w:tbl>
       <w:tblPr>
@@ -9677,8 +9554,13 @@
             <w:tcW w:w="2869" w:type="dxa"/>
           </w:tcPr>
           <w:p>
-            <w:r>
-              <w:t>Airgap Lab</w:t>
+            <w:proofErr w:type="spellStart"/>
+            <w:r>
+              <w:t>Airgap</w:t>
+            </w:r>
+            <w:proofErr w:type="spellEnd"/>
+            <w:r>
+              <w:t xml:space="preserve"> Lab</w:t>
             </w:r>
           </w:p>
         </w:tc>
@@ -10251,33 +10133,33 @@
       <w:pPr>
         <w:pStyle w:val="Heading2"/>
       </w:pPr>
-      <w:bookmarkStart w:id="78" w:name="_Toc473630616"/>
-      <w:bookmarkStart w:id="79" w:name="_Toc473631232"/>
-      <w:bookmarkStart w:id="80" w:name="_Toc473632638"/>
-      <w:bookmarkStart w:id="81" w:name="_Toc509259175"/>
+      <w:bookmarkStart w:id="77" w:name="_Toc473630616"/>
+      <w:bookmarkStart w:id="78" w:name="_Toc473631232"/>
+      <w:bookmarkStart w:id="79" w:name="_Toc473632638"/>
+      <w:bookmarkStart w:id="80" w:name="_Toc509259175"/>
       <w:r>
         <w:t>Open VS Classes Only</w:t>
       </w:r>
+      <w:bookmarkEnd w:id="77"/>
       <w:bookmarkEnd w:id="78"/>
       <w:bookmarkEnd w:id="79"/>
       <w:bookmarkEnd w:id="80"/>
+    </w:p>
+    <w:p>
+      <w:pPr>
+        <w:pStyle w:val="Heading3"/>
+      </w:pPr>
+      <w:bookmarkStart w:id="81" w:name="_Toc509259176"/>
+      <w:r>
+        <w:t>Open</w:t>
+      </w:r>
       <w:bookmarkEnd w:id="81"/>
     </w:p>
     <w:p>
-      <w:pPr>
-        <w:pStyle w:val="Heading3"/>
-      </w:pPr>
-      <w:bookmarkStart w:id="82" w:name="_Toc509259176"/>
-      <w:r>
-        <w:t>Open</w:t>
-      </w:r>
-      <w:bookmarkEnd w:id="82"/>
-    </w:p>
-    <w:p>
       <w:r>
         <w:t xml:space="preserve">Labs which are marked as open are labs that we open and close for students to come and use when they please throughout the day. These labs will sometimes have classes in them. The schedule for classes are located on each of the lab displays located near the lab doors or found at </w:t>
       </w:r>
-      <w:hyperlink r:id="rId28" w:history="1">
+      <w:hyperlink r:id="rId27" w:history="1">
         <w:r>
           <w:rPr>
             <w:rStyle w:val="Hyperlink"/>
@@ -10293,61 +10175,61 @@
       <w:pPr>
         <w:pStyle w:val="Heading3"/>
       </w:pPr>
-      <w:bookmarkStart w:id="83" w:name="_Toc509259177"/>
+      <w:bookmarkStart w:id="82" w:name="_Toc509259177"/>
       <w:r>
         <w:t>Class Only</w:t>
       </w:r>
+      <w:bookmarkEnd w:id="82"/>
+    </w:p>
+    <w:p>
+      <w:r>
+        <w:t>These labs are opened and closed by the professors. They are only to be used by the professors to teach their courses.</w:t>
+      </w:r>
+    </w:p>
+    <w:p>
+      <w:pPr>
+        <w:pStyle w:val="Heading1"/>
+      </w:pPr>
+      <w:bookmarkStart w:id="83" w:name="_Toc473630625"/>
+      <w:bookmarkStart w:id="84" w:name="_Toc473631241"/>
+      <w:bookmarkStart w:id="85" w:name="_Toc473632647"/>
+      <w:bookmarkStart w:id="86" w:name="_Toc509259178"/>
+      <w:bookmarkStart w:id="87" w:name="_Toc473630623"/>
+      <w:bookmarkStart w:id="88" w:name="_Toc473631239"/>
+      <w:bookmarkStart w:id="89" w:name="_Toc473632645"/>
+      <w:r>
+        <w:t>Opening / Closing</w:t>
+      </w:r>
       <w:bookmarkEnd w:id="83"/>
-    </w:p>
-    <w:p>
-      <w:r>
-        <w:t>These labs are opened and closed by the professors. They are only to be used by the professors to teach their courses.</w:t>
-      </w:r>
-    </w:p>
-    <w:p>
-      <w:pPr>
-        <w:pStyle w:val="Heading1"/>
-      </w:pPr>
-      <w:bookmarkStart w:id="84" w:name="_Toc473630625"/>
-      <w:bookmarkStart w:id="85" w:name="_Toc473631241"/>
-      <w:bookmarkStart w:id="86" w:name="_Toc473632647"/>
-      <w:bookmarkStart w:id="87" w:name="_Toc509259178"/>
-      <w:bookmarkStart w:id="88" w:name="_Toc473630623"/>
-      <w:bookmarkStart w:id="89" w:name="_Toc473631239"/>
-      <w:bookmarkStart w:id="90" w:name="_Toc473632645"/>
-      <w:r>
-        <w:t>Opening / Closing</w:t>
-      </w:r>
       <w:bookmarkEnd w:id="84"/>
       <w:bookmarkEnd w:id="85"/>
       <w:bookmarkEnd w:id="86"/>
-      <w:bookmarkEnd w:id="87"/>
     </w:p>
     <w:p>
       <w:pPr>
         <w:pStyle w:val="Heading2"/>
       </w:pPr>
-      <w:bookmarkStart w:id="91" w:name="_Toc473630626"/>
-      <w:bookmarkStart w:id="92" w:name="_Toc473631242"/>
-      <w:bookmarkStart w:id="93" w:name="_Toc473632648"/>
-      <w:bookmarkStart w:id="94" w:name="_Toc509259179"/>
+      <w:bookmarkStart w:id="90" w:name="_Toc473630626"/>
+      <w:bookmarkStart w:id="91" w:name="_Toc473631242"/>
+      <w:bookmarkStart w:id="92" w:name="_Toc473632648"/>
+      <w:bookmarkStart w:id="93" w:name="_Toc509259179"/>
       <w:r>
         <w:t>Door Locks</w:t>
       </w:r>
+      <w:bookmarkEnd w:id="90"/>
       <w:bookmarkEnd w:id="91"/>
       <w:bookmarkEnd w:id="92"/>
       <w:bookmarkEnd w:id="93"/>
+    </w:p>
+    <w:p>
+      <w:pPr>
+        <w:pStyle w:val="Heading3"/>
+      </w:pPr>
+      <w:bookmarkStart w:id="94" w:name="_Toc509259180"/>
+      <w:r>
+        <w:t>Unlock a Lab</w:t>
+      </w:r>
       <w:bookmarkEnd w:id="94"/>
-    </w:p>
-    <w:p>
-      <w:pPr>
-        <w:pStyle w:val="Heading3"/>
-      </w:pPr>
-      <w:bookmarkStart w:id="95" w:name="_Toc509259180"/>
-      <w:r>
-        <w:t>Unlock a Lab</w:t>
-      </w:r>
-      <w:bookmarkEnd w:id="95"/>
       <w:r>
         <w:t xml:space="preserve"> </w:t>
       </w:r>
@@ -10405,11 +10287,11 @@
       <w:pPr>
         <w:pStyle w:val="Heading3"/>
       </w:pPr>
-      <w:bookmarkStart w:id="96" w:name="_Toc509259181"/>
+      <w:bookmarkStart w:id="95" w:name="_Toc509259181"/>
       <w:r>
         <w:t>Lock a Lab</w:t>
       </w:r>
-      <w:bookmarkEnd w:id="96"/>
+      <w:bookmarkEnd w:id="95"/>
     </w:p>
     <w:p>
       <w:pPr>
@@ -10487,29 +10369,29 @@
       <w:pPr>
         <w:pStyle w:val="Heading3"/>
       </w:pPr>
-      <w:bookmarkStart w:id="97" w:name="_Toc509259182"/>
+      <w:bookmarkStart w:id="96" w:name="_Toc509259182"/>
       <w:r>
         <w:t>Exceptions</w:t>
       </w:r>
+      <w:bookmarkEnd w:id="96"/>
+    </w:p>
+    <w:p>
+      <w:r>
+        <w:t>The third floor Mac labs require the first 4 digits of your pin number instead of the standard 5 digit pin number</w:t>
+      </w:r>
+      <w:r>
+        <w:t>, and do not need the ‘#’ sign after your PIN.</w:t>
+      </w:r>
+    </w:p>
+    <w:p>
+      <w:pPr>
+        <w:pStyle w:val="Heading2"/>
+      </w:pPr>
+      <w:bookmarkStart w:id="97" w:name="_Toc509259183"/>
+      <w:r>
+        <w:t>Opening Tasks</w:t>
+      </w:r>
       <w:bookmarkEnd w:id="97"/>
-    </w:p>
-    <w:p>
-      <w:r>
-        <w:t>The third floor Mac labs require the first 4 digits of your pin number instead of the standard 5 digit pin number</w:t>
-      </w:r>
-      <w:r>
-        <w:t>, and do not need the ‘#’ sign after your PIN.</w:t>
-      </w:r>
-    </w:p>
-    <w:p>
-      <w:pPr>
-        <w:pStyle w:val="Heading2"/>
-      </w:pPr>
-      <w:bookmarkStart w:id="98" w:name="_Toc509259183"/>
-      <w:r>
-        <w:t>Opening Tasks</w:t>
-      </w:r>
-      <w:bookmarkEnd w:id="98"/>
     </w:p>
     <w:p>
       <w:pPr>
@@ -10563,11 +10445,11 @@
       <w:pPr>
         <w:pStyle w:val="Heading2"/>
       </w:pPr>
-      <w:bookmarkStart w:id="99" w:name="_Toc509259184"/>
+      <w:bookmarkStart w:id="98" w:name="_Toc509259184"/>
       <w:r>
         <w:t>Closing Tasks</w:t>
       </w:r>
-      <w:bookmarkEnd w:id="99"/>
+      <w:bookmarkEnd w:id="98"/>
     </w:p>
     <w:p>
       <w:pPr>
@@ -10660,61 +10542,61 @@
       <w:pPr>
         <w:pStyle w:val="Heading1"/>
       </w:pPr>
-      <w:bookmarkStart w:id="100" w:name="_Toc509259185"/>
+      <w:bookmarkStart w:id="99" w:name="_Toc509259185"/>
       <w:r>
         <w:t>Cage</w:t>
       </w:r>
+      <w:bookmarkEnd w:id="87"/>
       <w:bookmarkEnd w:id="88"/>
       <w:bookmarkEnd w:id="89"/>
-      <w:bookmarkEnd w:id="90"/>
+      <w:bookmarkEnd w:id="99"/>
+    </w:p>
+    <w:p>
+      <w:pPr>
+        <w:pStyle w:val="Heading2"/>
+      </w:pPr>
+      <w:bookmarkStart w:id="100" w:name="_Toc509259186"/>
+      <w:r>
+        <w:t>What is the Cage</w:t>
+      </w:r>
       <w:bookmarkEnd w:id="100"/>
     </w:p>
     <w:p>
+      <w:r>
+        <w:t>The Equipment Cage (GOL-</w:t>
+      </w:r>
+      <w:r>
+        <w:t>2140</w:t>
+      </w:r>
+      <w:r>
+        <w:t xml:space="preserve">) is where students come to check out equipment. It is where 99% of equipment checked out to students </w:t>
+      </w:r>
+      <w:r>
+        <w:t>is</w:t>
+      </w:r>
+      <w:r>
+        <w:t xml:space="preserve"> stored.</w:t>
+      </w:r>
+    </w:p>
+    <w:p>
       <w:pPr>
         <w:pStyle w:val="Heading2"/>
       </w:pPr>
-      <w:bookmarkStart w:id="101" w:name="_Toc509259186"/>
-      <w:r>
-        <w:t>What is the Cage</w:t>
+      <w:bookmarkStart w:id="101" w:name="_Toc509259187"/>
+      <w:r>
+        <w:t>Cage Responsibilities</w:t>
       </w:r>
       <w:bookmarkEnd w:id="101"/>
     </w:p>
     <w:p>
-      <w:r>
-        <w:t>The Equipment Cage (GOL-</w:t>
-      </w:r>
-      <w:r>
-        <w:t>2140</w:t>
-      </w:r>
-      <w:r>
-        <w:t xml:space="preserve">) is where students come to check out equipment. It is where 99% of equipment checked out to students </w:t>
-      </w:r>
-      <w:r>
-        <w:t>is</w:t>
-      </w:r>
-      <w:r>
-        <w:t xml:space="preserve"> stored.</w:t>
-      </w:r>
-    </w:p>
-    <w:p>
-      <w:pPr>
-        <w:pStyle w:val="Heading2"/>
-      </w:pPr>
-      <w:bookmarkStart w:id="102" w:name="_Toc509259187"/>
-      <w:r>
-        <w:t>Cage Responsibilities</w:t>
+      <w:pPr>
+        <w:pStyle w:val="Heading3"/>
+      </w:pPr>
+      <w:bookmarkStart w:id="102" w:name="_Toc509259188"/>
+      <w:r>
+        <w:t>When Should I Be There</w:t>
       </w:r>
       <w:bookmarkEnd w:id="102"/>
-    </w:p>
-    <w:p>
-      <w:pPr>
-        <w:pStyle w:val="Heading3"/>
-      </w:pPr>
-      <w:bookmarkStart w:id="103" w:name="_Toc509259188"/>
-      <w:r>
-        <w:t>When Should I Be There</w:t>
-      </w:r>
-      <w:bookmarkEnd w:id="103"/>
     </w:p>
     <w:p>
       <w:r>
@@ -10758,11 +10640,11 @@
       <w:pPr>
         <w:pStyle w:val="Heading2"/>
       </w:pPr>
-      <w:bookmarkStart w:id="104" w:name="_Toc509259189"/>
+      <w:bookmarkStart w:id="103" w:name="_Toc509259189"/>
       <w:r>
         <w:t>Not Found In Cage</w:t>
       </w:r>
-      <w:bookmarkEnd w:id="104"/>
+      <w:bookmarkEnd w:id="103"/>
     </w:p>
     <w:p>
       <w:r>
@@ -10820,17 +10702,22 @@
       <w:pPr>
         <w:pStyle w:val="Heading2"/>
       </w:pPr>
-      <w:bookmarkStart w:id="105" w:name="_Toc509259190"/>
+      <w:bookmarkStart w:id="104" w:name="_Toc509259190"/>
       <w:r>
         <w:t xml:space="preserve">Where is </w:t>
       </w:r>
-      <w:r>
-        <w:t>Everything in the C</w:t>
+      <w:proofErr w:type="gramStart"/>
+      <w:r>
+        <w:t>Everything</w:t>
+      </w:r>
+      <w:proofErr w:type="gramEnd"/>
+      <w:r>
+        <w:t xml:space="preserve"> in the C</w:t>
       </w:r>
       <w:r>
         <w:t>age</w:t>
       </w:r>
-      <w:bookmarkEnd w:id="105"/>
+      <w:bookmarkEnd w:id="104"/>
     </w:p>
     <w:p>
       <w:r>
@@ -10849,7 +10736,15 @@
         <w:t xml:space="preserve">change. </w:t>
       </w:r>
       <w:r>
-        <w:t xml:space="preserve">Therefore, this map may be out of date. However, related items are generally kept together. This means routers and switches of various brands will generally be near each other.  Please refer to seasoned labbie if something is not where it is listed here as its home location may have changed since the last update. </w:t>
+        <w:t xml:space="preserve">Therefore, this map may be out of date. However, related items are generally kept together. This means routers and switches of various brands will generally be near each other.  Please refer to seasoned </w:t>
+      </w:r>
+      <w:proofErr w:type="spellStart"/>
+      <w:r>
+        <w:t>labbie</w:t>
+      </w:r>
+      <w:proofErr w:type="spellEnd"/>
+      <w:r>
+        <w:t xml:space="preserve"> if something is not where it is listed here as its home location may have changed since the last update. </w:t>
       </w:r>
     </w:p>
     <w:p>
@@ -10879,7 +10774,7 @@
                     </pic:cNvPicPr>
                   </pic:nvPicPr>
                   <pic:blipFill>
-                    <a:blip r:embed="rId29">
+                    <a:blip r:embed="rId28">
                       <a:extLst>
                         <a:ext uri="{28A0092B-C50C-407E-A947-70E740481C1C}">
                           <a14:useLocalDpi xmlns:a14="http://schemas.microsoft.com/office/drawing/2010/main" val="0"/>
@@ -10916,27 +10811,14 @@
       <w:r>
         <w:t xml:space="preserve">Figure </w:t>
       </w:r>
-      <w:r>
-        <w:fldChar w:fldCharType="begin"/>
-      </w:r>
-      <w:r>
-        <w:instrText xml:space="preserve"> SEQ Figure \* ARABIC </w:instrText>
-      </w:r>
-      <w:r>
-        <w:fldChar w:fldCharType="separate"/>
-      </w:r>
-      <w:r>
-        <w:rPr>
-          <w:noProof/>
-        </w:rPr>
-        <w:t>9</w:t>
-      </w:r>
-      <w:r>
-        <w:rPr>
-          <w:noProof/>
-        </w:rPr>
-        <w:fldChar w:fldCharType="end"/>
-      </w:r>
+      <w:fldSimple w:instr=" SEQ Figure \* ARABIC ">
+        <w:r>
+          <w:rPr>
+            <w:noProof/>
+          </w:rPr>
+          <w:t>9</w:t>
+        </w:r>
+      </w:fldSimple>
       <w:r>
         <w:t xml:space="preserve"> - Map of Cage Items</w:t>
       </w:r>
@@ -10945,53 +10827,53 @@
       <w:pPr>
         <w:pStyle w:val="Heading1"/>
       </w:pPr>
-      <w:bookmarkStart w:id="106" w:name="_The_Archive"/>
-      <w:bookmarkStart w:id="107" w:name="_Toc509259191"/>
+      <w:bookmarkStart w:id="105" w:name="_The_Archive"/>
+      <w:bookmarkStart w:id="106" w:name="_Toc509259191"/>
+      <w:bookmarkEnd w:id="105"/>
+      <w:r>
+        <w:t>The Archive</w:t>
+      </w:r>
       <w:bookmarkEnd w:id="106"/>
-      <w:r>
-        <w:t>The Archive</w:t>
+    </w:p>
+    <w:p>
+      <w:pPr>
+        <w:pStyle w:val="Heading2"/>
+      </w:pPr>
+      <w:bookmarkStart w:id="107" w:name="_Toc509259192"/>
+      <w:r>
+        <w:t>What is the Archive</w:t>
       </w:r>
       <w:bookmarkEnd w:id="107"/>
     </w:p>
     <w:p>
+      <w:r>
+        <w:t>The Archive (GOL</w:t>
+      </w:r>
+      <w:r>
+        <w:t>-2340) is more commonly referred to as “The Arc”. While the cage holds 99% of what a Lab Assistant will need, The Arc holds the rest. When an item is not found in the cage, a Lab Assistant can check The Arc for it.</w:t>
+      </w:r>
+    </w:p>
+    <w:p>
+      <w:pPr>
+        <w:pStyle w:val="Heading1"/>
+      </w:pPr>
+      <w:bookmarkStart w:id="108" w:name="_Future_Everyday_Technology"/>
+      <w:bookmarkStart w:id="109" w:name="_Toc509259193"/>
+      <w:bookmarkEnd w:id="108"/>
+      <w:r>
+        <w:t>Future Everyday Technology (F.E.T.)</w:t>
+      </w:r>
+      <w:bookmarkEnd w:id="109"/>
+    </w:p>
+    <w:p>
       <w:pPr>
         <w:pStyle w:val="Heading2"/>
       </w:pPr>
-      <w:bookmarkStart w:id="108" w:name="_Toc509259192"/>
-      <w:r>
-        <w:t>What is the Archive</w:t>
-      </w:r>
-      <w:bookmarkEnd w:id="108"/>
-    </w:p>
-    <w:p>
-      <w:r>
-        <w:t>The Archive (GOL</w:t>
-      </w:r>
-      <w:r>
-        <w:t>-2340) is more commonly referred to as “The Arc”. While the cage holds 99% of what a Lab Assistant will need, The Arc holds the rest. When an item is not found in the cage, a Lab Assistant can check The Arc for it.</w:t>
-      </w:r>
-    </w:p>
-    <w:p>
-      <w:pPr>
-        <w:pStyle w:val="Heading1"/>
-      </w:pPr>
-      <w:bookmarkStart w:id="109" w:name="_Future_Everyday_Technology"/>
-      <w:bookmarkStart w:id="110" w:name="_Toc509259193"/>
-      <w:bookmarkEnd w:id="109"/>
-      <w:r>
-        <w:t>Future Everyday Technology (F.E.T.)</w:t>
+      <w:bookmarkStart w:id="110" w:name="_Toc509259194"/>
+      <w:r>
+        <w:t>Checking out F.E.T. Equipment</w:t>
       </w:r>
       <w:bookmarkEnd w:id="110"/>
-    </w:p>
-    <w:p>
-      <w:pPr>
-        <w:pStyle w:val="Heading2"/>
-      </w:pPr>
-      <w:bookmarkStart w:id="111" w:name="_Toc509259194"/>
-      <w:r>
-        <w:t>Checking out F.E.T. Equipment</w:t>
-      </w:r>
-      <w:bookmarkEnd w:id="111"/>
     </w:p>
     <w:p>
       <w:r>
@@ -11024,85 +10906,85 @@
       <w:pPr>
         <w:pStyle w:val="Heading1"/>
       </w:pPr>
-      <w:bookmarkStart w:id="112" w:name="_Mobile_Devices"/>
-      <w:bookmarkStart w:id="113" w:name="_Toc509259195"/>
+      <w:bookmarkStart w:id="111" w:name="_Mobile_Devices"/>
+      <w:bookmarkStart w:id="112" w:name="_Toc509259195"/>
+      <w:bookmarkEnd w:id="111"/>
+      <w:r>
+        <w:t>Mobile Devices</w:t>
+      </w:r>
       <w:bookmarkEnd w:id="112"/>
-      <w:r>
-        <w:t>Mobile Devices</w:t>
+    </w:p>
+    <w:p>
+      <w:pPr>
+        <w:pStyle w:val="Heading2"/>
+      </w:pPr>
+      <w:bookmarkStart w:id="113" w:name="_Toc509259196"/>
+      <w:r>
+        <w:t>What Counts as a Mobile Device</w:t>
       </w:r>
       <w:bookmarkEnd w:id="113"/>
     </w:p>
     <w:p>
+      <w:r>
+        <w:t>A mobile device are devices such as tablets, phones, or iPods.</w:t>
+      </w:r>
+    </w:p>
+    <w:p>
       <w:pPr>
         <w:pStyle w:val="Heading2"/>
       </w:pPr>
-      <w:bookmarkStart w:id="114" w:name="_Toc509259196"/>
-      <w:r>
-        <w:t>What Counts as a Mobile Device</w:t>
+      <w:bookmarkStart w:id="114" w:name="_Toc509259197"/>
+      <w:r>
+        <w:t>Who Can Check Out Mobile Devices</w:t>
       </w:r>
       <w:bookmarkEnd w:id="114"/>
     </w:p>
     <w:p>
       <w:r>
-        <w:t>A mobile device are devices such as tablets, phones, or iPods.</w:t>
-      </w:r>
-    </w:p>
-    <w:p>
-      <w:pPr>
-        <w:pStyle w:val="Heading2"/>
-      </w:pPr>
-      <w:bookmarkStart w:id="115" w:name="_Toc509259197"/>
-      <w:r>
-        <w:t>Who Can Check Out Mobile Devices</w:t>
+        <w:t>Anyone can check out a mobile device for same day return but only students of specific classes can check them out for an entire semester. These students are printed on a paper above the checkout machine.</w:t>
+      </w:r>
+    </w:p>
+    <w:p>
+      <w:pPr>
+        <w:pStyle w:val="Heading1"/>
+      </w:pPr>
+      <w:bookmarkStart w:id="115" w:name="_Toc473630617"/>
+      <w:bookmarkStart w:id="116" w:name="_Toc473631233"/>
+      <w:bookmarkStart w:id="117" w:name="_Toc473632639"/>
+      <w:bookmarkStart w:id="118" w:name="_Toc509259198"/>
+      <w:r>
+        <w:t>Ghost</w:t>
       </w:r>
       <w:bookmarkEnd w:id="115"/>
-    </w:p>
-    <w:p>
-      <w:r>
-        <w:t>Anyone can check out a mobile device for same day return but only students of specific classes can check them out for an entire semester. These students are printed on a paper above the checkout machine.</w:t>
-      </w:r>
-    </w:p>
-    <w:p>
-      <w:pPr>
-        <w:pStyle w:val="Heading1"/>
-      </w:pPr>
-      <w:bookmarkStart w:id="116" w:name="_Toc473630617"/>
-      <w:bookmarkStart w:id="117" w:name="_Toc473631233"/>
-      <w:bookmarkStart w:id="118" w:name="_Toc473632639"/>
-      <w:bookmarkStart w:id="119" w:name="_Toc509259198"/>
-      <w:r>
-        <w:t>Ghost</w:t>
-      </w:r>
       <w:bookmarkEnd w:id="116"/>
       <w:bookmarkEnd w:id="117"/>
       <w:bookmarkEnd w:id="118"/>
+    </w:p>
+    <w:p>
+      <w:pPr>
+        <w:pStyle w:val="Heading2"/>
+      </w:pPr>
+      <w:bookmarkStart w:id="119" w:name="_Toc473630618"/>
+      <w:bookmarkStart w:id="120" w:name="_Toc473631234"/>
+      <w:bookmarkStart w:id="121" w:name="_Toc473632640"/>
+      <w:bookmarkStart w:id="122" w:name="_Toc509259199"/>
+      <w:r>
+        <w:t>Imaging</w:t>
+      </w:r>
       <w:bookmarkEnd w:id="119"/>
-    </w:p>
-    <w:p>
-      <w:pPr>
-        <w:pStyle w:val="Heading2"/>
-      </w:pPr>
-      <w:bookmarkStart w:id="120" w:name="_Toc473630618"/>
-      <w:bookmarkStart w:id="121" w:name="_Toc473631234"/>
-      <w:bookmarkStart w:id="122" w:name="_Toc473632640"/>
-      <w:bookmarkStart w:id="123" w:name="_Toc509259199"/>
-      <w:r>
-        <w:t>Imaging</w:t>
-      </w:r>
       <w:bookmarkEnd w:id="120"/>
       <w:bookmarkEnd w:id="121"/>
       <w:bookmarkEnd w:id="122"/>
+    </w:p>
+    <w:p>
+      <w:pPr>
+        <w:pStyle w:val="Heading3"/>
+      </w:pPr>
+      <w:bookmarkStart w:id="123" w:name="_Toc509259200"/>
+      <w:r>
+        <w:t>Precautions</w:t>
+      </w:r>
       <w:bookmarkEnd w:id="123"/>
-    </w:p>
-    <w:p>
-      <w:pPr>
-        <w:pStyle w:val="Heading3"/>
-      </w:pPr>
-      <w:bookmarkStart w:id="124" w:name="_Toc509259200"/>
-      <w:r>
-        <w:t>Precautions</w:t>
-      </w:r>
-      <w:bookmarkEnd w:id="124"/>
     </w:p>
     <w:p>
       <w:pPr>
@@ -11156,11 +11038,11 @@
       <w:pPr>
         <w:pStyle w:val="Heading3"/>
       </w:pPr>
-      <w:bookmarkStart w:id="125" w:name="_Toc509259201"/>
+      <w:bookmarkStart w:id="124" w:name="_Toc509259201"/>
       <w:r>
         <w:t>How to Image</w:t>
       </w:r>
-      <w:bookmarkEnd w:id="125"/>
+      <w:bookmarkEnd w:id="124"/>
     </w:p>
     <w:p>
       <w:pPr>
@@ -11201,7 +11083,7 @@
                     <pic:cNvPicPr preferRelativeResize="0"/>
                   </pic:nvPicPr>
                   <pic:blipFill rotWithShape="1">
-                    <a:blip r:embed="rId30">
+                    <a:blip r:embed="rId29">
                       <a:extLst>
                         <a:ext uri="{28A0092B-C50C-407E-A947-70E740481C1C}">
                           <a14:useLocalDpi xmlns:a14="http://schemas.microsoft.com/office/drawing/2010/main" val="0"/>
@@ -11243,27 +11125,14 @@
       <w:r>
         <w:t xml:space="preserve">Figure </w:t>
       </w:r>
-      <w:r>
-        <w:fldChar w:fldCharType="begin"/>
-      </w:r>
-      <w:r>
-        <w:instrText xml:space="preserve"> SEQ Figure \* ARABIC </w:instrText>
-      </w:r>
-      <w:r>
-        <w:fldChar w:fldCharType="separate"/>
-      </w:r>
-      <w:r>
-        <w:rPr>
-          <w:noProof/>
-        </w:rPr>
-        <w:t>10</w:t>
-      </w:r>
-      <w:r>
-        <w:rPr>
-          <w:noProof/>
-        </w:rPr>
-        <w:fldChar w:fldCharType="end"/>
-      </w:r>
+      <w:fldSimple w:instr=" SEQ Figure \* ARABIC ">
+        <w:r>
+          <w:rPr>
+            <w:noProof/>
+          </w:rPr>
+          <w:t>10</w:t>
+        </w:r>
+      </w:fldSimple>
       <w:r>
         <w:t xml:space="preserve"> - Deployment Console Icon</w:t>
       </w:r>
@@ -11316,7 +11185,7 @@
                     <pic:cNvPicPr/>
                   </pic:nvPicPr>
                   <pic:blipFill>
-                    <a:blip r:embed="rId31">
+                    <a:blip r:embed="rId30">
                       <a:extLst>
                         <a:ext uri="{28A0092B-C50C-407E-A947-70E740481C1C}">
                           <a14:useLocalDpi xmlns:a14="http://schemas.microsoft.com/office/drawing/2010/main" val="0"/>
@@ -11351,27 +11220,14 @@
       <w:r>
         <w:t xml:space="preserve">Figure </w:t>
       </w:r>
-      <w:r>
-        <w:fldChar w:fldCharType="begin"/>
-      </w:r>
-      <w:r>
-        <w:instrText xml:space="preserve"> SEQ Figure \* ARABIC </w:instrText>
-      </w:r>
-      <w:r>
-        <w:fldChar w:fldCharType="separate"/>
-      </w:r>
-      <w:r>
-        <w:rPr>
-          <w:noProof/>
-        </w:rPr>
-        <w:t>11</w:t>
-      </w:r>
-      <w:r>
-        <w:rPr>
-          <w:noProof/>
-        </w:rPr>
-        <w:fldChar w:fldCharType="end"/>
-      </w:r>
+      <w:fldSimple w:instr=" SEQ Figure \* ARABIC ">
+        <w:r>
+          <w:rPr>
+            <w:noProof/>
+          </w:rPr>
+          <w:t>11</w:t>
+        </w:r>
+      </w:fldSimple>
       <w:r>
         <w:t xml:space="preserve"> - Ghost Main Interface</w:t>
       </w:r>
@@ -11416,7 +11272,7 @@
                     <pic:cNvPicPr preferRelativeResize="0"/>
                   </pic:nvPicPr>
                   <pic:blipFill>
-                    <a:blip r:embed="rId32">
+                    <a:blip r:embed="rId31">
                       <a:extLst>
                         <a:ext uri="{28A0092B-C50C-407E-A947-70E740481C1C}">
                           <a14:useLocalDpi xmlns:a14="http://schemas.microsoft.com/office/drawing/2010/main" val="0"/>
@@ -11457,27 +11313,14 @@
       <w:r>
         <w:t xml:space="preserve">igure </w:t>
       </w:r>
-      <w:r>
-        <w:fldChar w:fldCharType="begin"/>
-      </w:r>
-      <w:r>
-        <w:instrText xml:space="preserve"> SEQ Figure \* ARABIC </w:instrText>
-      </w:r>
-      <w:r>
-        <w:fldChar w:fldCharType="separate"/>
-      </w:r>
-      <w:r>
-        <w:rPr>
-          <w:noProof/>
-        </w:rPr>
-        <w:t>12</w:t>
-      </w:r>
-      <w:r>
-        <w:rPr>
-          <w:noProof/>
-        </w:rPr>
-        <w:fldChar w:fldCharType="end"/>
-      </w:r>
+      <w:fldSimple w:instr=" SEQ Figure \* ARABIC ">
+        <w:r>
+          <w:rPr>
+            <w:noProof/>
+          </w:rPr>
+          <w:t>12</w:t>
+        </w:r>
+      </w:fldSimple>
       <w:r>
         <w:t xml:space="preserve"> - Deploying Windows Image</w:t>
       </w:r>
@@ -11511,7 +11354,7 @@
                     </pic:cNvPicPr>
                   </pic:nvPicPr>
                   <pic:blipFill>
-                    <a:blip r:embed="rId33">
+                    <a:blip r:embed="rId32">
                       <a:extLst>
                         <a:ext uri="{28A0092B-C50C-407E-A947-70E740481C1C}">
                           <a14:useLocalDpi xmlns:a14="http://schemas.microsoft.com/office/drawing/2010/main" val="0"/>
@@ -11551,27 +11394,14 @@
       <w:r>
         <w:t xml:space="preserve">Figure </w:t>
       </w:r>
-      <w:r>
-        <w:fldChar w:fldCharType="begin"/>
-      </w:r>
-      <w:r>
-        <w:instrText xml:space="preserve"> SEQ Figure \* ARABIC </w:instrText>
-      </w:r>
-      <w:r>
-        <w:fldChar w:fldCharType="separate"/>
-      </w:r>
-      <w:r>
-        <w:rPr>
-          <w:noProof/>
-        </w:rPr>
-        <w:t>13</w:t>
-      </w:r>
-      <w:r>
-        <w:rPr>
-          <w:noProof/>
-        </w:rPr>
-        <w:fldChar w:fldCharType="end"/>
-      </w:r>
+      <w:fldSimple w:instr=" SEQ Figure \* ARABIC ">
+        <w:r>
+          <w:rPr>
+            <w:noProof/>
+          </w:rPr>
+          <w:t>13</w:t>
+        </w:r>
+      </w:fldSimple>
       <w:r>
         <w:t xml:space="preserve"> - Deploy Image Scheduler</w:t>
       </w:r>
@@ -11625,14 +11455,14 @@
           <w:rFonts w:eastAsia="Times New Roman"/>
         </w:rPr>
       </w:pPr>
-      <w:bookmarkStart w:id="126" w:name="_Toc509259202"/>
+      <w:bookmarkStart w:id="125" w:name="_Toc509259202"/>
       <w:r>
         <w:rPr>
           <w:rFonts w:eastAsia="Times New Roman"/>
         </w:rPr>
         <w:t>How to Check on an Ongoing Image Process</w:t>
       </w:r>
-      <w:bookmarkEnd w:id="126"/>
+      <w:bookmarkEnd w:id="125"/>
     </w:p>
     <w:p>
       <w:r>
@@ -11663,7 +11493,7 @@
                     <pic:cNvPicPr preferRelativeResize="0"/>
                   </pic:nvPicPr>
                   <pic:blipFill>
-                    <a:blip r:embed="rId34">
+                    <a:blip r:embed="rId33">
                       <a:extLst>
                         <a:ext uri="{28A0092B-C50C-407E-A947-70E740481C1C}">
                           <a14:useLocalDpi xmlns:a14="http://schemas.microsoft.com/office/drawing/2010/main" val="0"/>
@@ -11691,8 +11521,8 @@
           </wp:inline>
         </w:drawing>
       </w:r>
-      <w:bookmarkStart w:id="127" w:name="_Opening_/_Closing"/>
-      <w:bookmarkEnd w:id="127"/>
+      <w:bookmarkStart w:id="126" w:name="_Opening_/_Closing"/>
+      <w:bookmarkEnd w:id="126"/>
     </w:p>
     <w:p>
       <w:pPr>
@@ -11705,27 +11535,14 @@
       <w:r>
         <w:t xml:space="preserve">Figure </w:t>
       </w:r>
-      <w:r>
-        <w:fldChar w:fldCharType="begin"/>
-      </w:r>
-      <w:r>
-        <w:instrText xml:space="preserve"> SEQ Figure \* ARABIC </w:instrText>
-      </w:r>
-      <w:r>
-        <w:fldChar w:fldCharType="separate"/>
-      </w:r>
-      <w:r>
-        <w:rPr>
-          <w:noProof/>
-        </w:rPr>
-        <w:t>14</w:t>
-      </w:r>
-      <w:r>
-        <w:rPr>
-          <w:noProof/>
-        </w:rPr>
-        <w:fldChar w:fldCharType="end"/>
-      </w:r>
+      <w:fldSimple w:instr=" SEQ Figure \* ARABIC ">
+        <w:r>
+          <w:rPr>
+            <w:noProof/>
+          </w:rPr>
+          <w:t>14</w:t>
+        </w:r>
+      </w:fldSimple>
       <w:r>
         <w:t xml:space="preserve"> - </w:t>
       </w:r>
@@ -11737,51 +11554,51 @@
       <w:pPr>
         <w:pStyle w:val="Heading1"/>
       </w:pPr>
-      <w:bookmarkStart w:id="128" w:name="_Toc509259203"/>
+      <w:bookmarkStart w:id="127" w:name="_Toc509259203"/>
       <w:r>
         <w:t>Fluke</w:t>
       </w:r>
+      <w:bookmarkEnd w:id="127"/>
+    </w:p>
+    <w:p>
+      <w:pPr>
+        <w:pStyle w:val="Heading2"/>
+      </w:pPr>
+      <w:bookmarkStart w:id="128" w:name="_Toc509259204"/>
+      <w:r>
+        <w:t>What is the fluke?</w:t>
+      </w:r>
       <w:bookmarkEnd w:id="128"/>
     </w:p>
     <w:p>
+      <w:r>
+        <w:t xml:space="preserve">The fluke is a very expensive piece of equipment used to check cabling. It is commonly used to check wire mapping </w:t>
+      </w:r>
+      <w:r>
+        <w:t xml:space="preserve">and to trace cables when physically doing so is not feasible. It </w:t>
+      </w:r>
+      <w:r>
+        <w:t>may also be used for more advanced testing such as interference</w:t>
+      </w:r>
+      <w:r>
+        <w:t xml:space="preserve"> testing</w:t>
+      </w:r>
+      <w:r>
+        <w:t xml:space="preserve">. </w:t>
+      </w:r>
+      <w:r>
+        <w:t>Do not leave it unattended!</w:t>
+      </w:r>
+    </w:p>
+    <w:p>
       <w:pPr>
         <w:pStyle w:val="Heading2"/>
       </w:pPr>
-      <w:bookmarkStart w:id="129" w:name="_Toc509259204"/>
-      <w:r>
-        <w:t>What is the fluke?</w:t>
+      <w:bookmarkStart w:id="129" w:name="_Toc509259205"/>
+      <w:r>
+        <w:t>Wire Mapping</w:t>
       </w:r>
       <w:bookmarkEnd w:id="129"/>
-    </w:p>
-    <w:p>
-      <w:r>
-        <w:t xml:space="preserve">The fluke is a very expensive piece of equipment used to check cabling. It is commonly used to check wire mapping </w:t>
-      </w:r>
-      <w:r>
-        <w:t xml:space="preserve">and to trace cables when physically doing so is not feasible. It </w:t>
-      </w:r>
-      <w:r>
-        <w:t>may also be used for more advanced testing such as interference</w:t>
-      </w:r>
-      <w:r>
-        <w:t xml:space="preserve"> testing</w:t>
-      </w:r>
-      <w:r>
-        <w:t xml:space="preserve">. </w:t>
-      </w:r>
-      <w:r>
-        <w:t>Do not leave it unattended!</w:t>
-      </w:r>
-    </w:p>
-    <w:p>
-      <w:pPr>
-        <w:pStyle w:val="Heading2"/>
-      </w:pPr>
-      <w:bookmarkStart w:id="130" w:name="_Toc509259205"/>
-      <w:r>
-        <w:t>Wire Mapping</w:t>
-      </w:r>
-      <w:bookmarkEnd w:id="130"/>
     </w:p>
     <w:p>
       <w:pPr>
@@ -11859,11 +11676,11 @@
       <w:pPr>
         <w:pStyle w:val="Heading2"/>
       </w:pPr>
-      <w:bookmarkStart w:id="131" w:name="_Toc509259206"/>
+      <w:bookmarkStart w:id="130" w:name="_Toc509259206"/>
       <w:r>
         <w:t>Cable Tracing</w:t>
       </w:r>
-      <w:bookmarkEnd w:id="131"/>
+      <w:bookmarkEnd w:id="130"/>
     </w:p>
     <w:p>
       <w:pPr>
@@ -11946,59 +11763,76 @@
       <w:pPr>
         <w:pStyle w:val="Heading1"/>
       </w:pPr>
-      <w:bookmarkStart w:id="132" w:name="_Toc509259207"/>
+      <w:bookmarkStart w:id="131" w:name="_Toc509259207"/>
       <w:r>
         <w:lastRenderedPageBreak/>
         <w:t>Training</w:t>
       </w:r>
+      <w:bookmarkEnd w:id="131"/>
+    </w:p>
+    <w:p>
+      <w:pPr>
+        <w:pStyle w:val="Heading2"/>
+      </w:pPr>
+      <w:bookmarkStart w:id="132" w:name="_Toc509259208"/>
+      <w:proofErr w:type="spellStart"/>
+      <w:r>
+        <w:t>Instructeds</w:t>
+      </w:r>
       <w:bookmarkEnd w:id="132"/>
+      <w:proofErr w:type="spellEnd"/>
+    </w:p>
+    <w:p>
+      <w:r>
+        <w:t>Any fully trained lab assistant may instruct a trainee. Instructions are to include any information needed for the relevant skill. The full lab assistant should reference the training documentation to ensure completeness in the instruction. After giving an instruction, the full lab assistant is to sign their name and date in the box provided.</w:t>
+      </w:r>
     </w:p>
     <w:p>
       <w:pPr>
         <w:pStyle w:val="Heading2"/>
       </w:pPr>
-      <w:bookmarkStart w:id="133" w:name="_Toc509259208"/>
-      <w:r>
-        <w:t>Instructeds</w:t>
+      <w:bookmarkStart w:id="133" w:name="_Toc509259209"/>
+      <w:r>
+        <w:t>Masteries</w:t>
       </w:r>
       <w:bookmarkEnd w:id="133"/>
     </w:p>
     <w:p>
       <w:r>
-        <w:t>Any fully trained lab assistant may instruct a trainee. Instructions are to include any information needed for the relevant skill. The full lab assistant should reference the training documentation to ensure completeness in the instruction. After giving an instruction, the full lab assistant is to sign their name and date in the box provided.</w:t>
+        <w:t xml:space="preserve">After a week has passed, a trainee can attempt a mastery. </w:t>
+      </w:r>
+      <w:r>
+        <w:t>A mastery may only be completed by a senior lab assistant or higher and cannot be the same person who gave the instructed. The purpose of a mastery is for the trainee to prove that they have mastered that skill. Masteries can include the senior+ asking questions or for demonstrations. It is up to the discretion of the senior+ as to when a person has mastered a skill. Once completed the senior+ writes his initials and the date in the box provided. This is to represent that that senior+ could vouch for that trainee that the trainee has mastered the skill.</w:t>
       </w:r>
     </w:p>
     <w:p>
       <w:pPr>
         <w:pStyle w:val="Heading2"/>
       </w:pPr>
-      <w:bookmarkStart w:id="134" w:name="_Toc509259209"/>
-      <w:r>
-        <w:t>Masteries</w:t>
+      <w:bookmarkStart w:id="134" w:name="_Toc509259210"/>
+      <w:proofErr w:type="spellStart"/>
+      <w:r>
+        <w:t>Categoricals</w:t>
       </w:r>
       <w:bookmarkEnd w:id="134"/>
-    </w:p>
-    <w:p>
-      <w:r>
-        <w:t xml:space="preserve">After a week has passed, a trainee can attempt a mastery. </w:t>
-      </w:r>
-      <w:r>
-        <w:t>A mastery may only be completed by a senior lab assistant or higher and cannot be the same person who gave the instructed. The purpose of a mastery is for the trainee to prove that they have mastered that skill. Masteries can include the senior+ asking questions or for demonstrations. It is up to the discretion of the senior+ as to when a person has mastered a skill. Once completed the senior+ writes his initials and the date in the box provided. This is to represent that that senior+ could vouch for that trainee that the trainee has mastered the skill.</w:t>
-      </w:r>
-    </w:p>
-    <w:p>
-      <w:pPr>
-        <w:pStyle w:val="Heading2"/>
-      </w:pPr>
-      <w:bookmarkStart w:id="135" w:name="_Toc509259210"/>
+      <w:proofErr w:type="spellEnd"/>
+    </w:p>
+    <w:p>
+      <w:proofErr w:type="spellStart"/>
       <w:r>
         <w:t>Categoricals</w:t>
       </w:r>
-      <w:bookmarkEnd w:id="135"/>
-    </w:p>
-    <w:p>
-      <w:r>
-        <w:t xml:space="preserve">Categoricals may only be attempted once all of the masteries in a category has been completed. Categoricals may only be signed off by </w:t>
+      <w:proofErr w:type="spellEnd"/>
+      <w:r>
+        <w:t xml:space="preserve"> may only be attempted once all of the masteries in a category has been completed. </w:t>
+      </w:r>
+      <w:proofErr w:type="spellStart"/>
+      <w:r>
+        <w:t>Categoricals</w:t>
+      </w:r>
+      <w:proofErr w:type="spellEnd"/>
+      <w:r>
+        <w:t xml:space="preserve"> may only be signed off by </w:t>
       </w:r>
       <w:r>
         <w:t>a Graduate Assistant</w:t>
@@ -12016,7 +11850,23 @@
         <w:t>person</w:t>
       </w:r>
       <w:r>
-        <w:t xml:space="preserve"> may not sign off on that categorical. Categoricals are similar to masteries however, they encompass the entire category and tend to include more difficult questions. The signoff goes into the Mastered column but in the Category’s Row. There are no instructeds for categories. </w:t>
+        <w:t xml:space="preserve"> may not sign off on that categorical. </w:t>
+      </w:r>
+      <w:proofErr w:type="spellStart"/>
+      <w:r>
+        <w:t>Categoricals</w:t>
+      </w:r>
+      <w:proofErr w:type="spellEnd"/>
+      <w:r>
+        <w:t xml:space="preserve"> are similar to masteries however, they encompass the entire category and tend to include more difficult questions. The signoff goes into the Mastered column but in the Category’s Row. There are no </w:t>
+      </w:r>
+      <w:proofErr w:type="spellStart"/>
+      <w:r>
+        <w:t>instructeds</w:t>
+      </w:r>
+      <w:proofErr w:type="spellEnd"/>
+      <w:r>
+        <w:t xml:space="preserve"> for categories. </w:t>
       </w:r>
       <w:r>
         <w:rPr>
@@ -12028,7 +11878,15 @@
     <w:p>
       <w:r>
         <w:lastRenderedPageBreak/>
-        <w:t>Name:_____________________________</w:t>
+        <w:t>Name</w:t>
+      </w:r>
+      <w:proofErr w:type="gramStart"/>
+      <w:r>
+        <w:t>:_</w:t>
+      </w:r>
+      <w:proofErr w:type="gramEnd"/>
+      <w:r>
+        <w:t>____________________________</w:t>
       </w:r>
       <w:r>
         <w:t>___________________________</w:t>
@@ -13897,8 +13755,8 @@
       </w:pPr>
     </w:p>
     <w:sectPr>
-      <w:headerReference w:type="default" r:id="rId35"/>
-      <w:footerReference w:type="default" r:id="rId36"/>
+      <w:headerReference w:type="default" r:id="rId34"/>
+      <w:footerReference w:type="default" r:id="rId35"/>
       <w:pgSz w:w="12240" w:h="15840"/>
       <w:pgMar w:top="720" w:right="720" w:bottom="720" w:left="720" w:header="720" w:footer="720" w:gutter="0"/>
       <w:pgNumType w:start="0"/>
@@ -14024,7 +13882,7 @@
           <w:rPr>
             <w:noProof/>
           </w:rPr>
-          <w:t>9</w:t>
+          <w:t>11</w:t>
         </w:r>
         <w:r>
           <w:rPr>
@@ -17914,7 +17772,7 @@
 </file>
 
 <file path=customXml/itemProps1.xml><?xml version="1.0" encoding="utf-8"?>
-<ds:datastoreItem xmlns:ds="http://schemas.openxmlformats.org/officeDocument/2006/customXml" ds:itemID="{529B958E-46D8-49D5-AA79-D3782CB4EE0C}">
+<ds:datastoreItem xmlns:ds="http://schemas.openxmlformats.org/officeDocument/2006/customXml" ds:itemID="{AFCFE7EA-C91E-45D5-928E-9CB488A1A75D}">
   <ds:schemaRefs>
     <ds:schemaRef ds:uri="http://schemas.openxmlformats.org/officeDocument/2006/bibliography"/>
   </ds:schemaRefs>

</xml_diff>